<commit_message>
Report afgemaakt, bug uit graphGenerator gehaald
</commit_message>
<xml_diff>
--- a/Assignment 3.1/Assignment 3 report.docx
+++ b/Assignment 3.1/Assignment 3 report.docx
@@ -1617,7 +1617,7 @@
           <w:lang w:val="en-US"/>
         </w:rPr>
       </w:pPr>
-      <w:bookmarkStart w:id="3" w:name="_Ref432972870"/>
+      <w:bookmarkStart w:id="2" w:name="_Ref432972870"/>
       <w:r>
         <w:rPr>
           <w:lang w:val="en-US"/>
@@ -1647,7 +1647,7 @@
       <w:r>
         <w:fldChar w:fldCharType="end"/>
       </w:r>
-      <w:bookmarkEnd w:id="3"/>
+      <w:bookmarkEnd w:id="2"/>
       <w:r>
         <w:rPr>
           <w:lang w:val="en-US"/>
@@ -2638,7 +2638,7 @@
           <w:lang w:val="en-US"/>
         </w:rPr>
       </w:pPr>
-      <w:bookmarkStart w:id="4" w:name="_Ref432973242"/>
+      <w:bookmarkStart w:id="3" w:name="_Ref432973242"/>
       <w:r>
         <w:rPr>
           <w:lang w:val="en-US"/>
@@ -2667,7 +2667,7 @@
       <w:r>
         <w:fldChar w:fldCharType="end"/>
       </w:r>
-      <w:bookmarkEnd w:id="4"/>
+      <w:bookmarkEnd w:id="3"/>
       <w:r>
         <w:rPr>
           <w:lang w:val="en-US"/>
@@ -2725,7 +2725,7 @@
           <w:lang w:val="en-US"/>
         </w:rPr>
       </w:pPr>
-      <w:bookmarkStart w:id="5" w:name="_Ref432973544"/>
+      <w:bookmarkStart w:id="4" w:name="_Ref432973544"/>
       <w:r>
         <w:rPr>
           <w:lang w:val="en-US"/>
@@ -2754,7 +2754,7 @@
       <w:r>
         <w:fldChar w:fldCharType="end"/>
       </w:r>
-      <w:bookmarkEnd w:id="5"/>
+      <w:bookmarkEnd w:id="4"/>
       <w:r>
         <w:rPr>
           <w:lang w:val="en-US"/>
@@ -2811,7 +2811,7 @@
           <w:lang w:val="en-US"/>
         </w:rPr>
       </w:pPr>
-      <w:bookmarkStart w:id="6" w:name="_Ref432973546"/>
+      <w:bookmarkStart w:id="5" w:name="_Ref432973546"/>
       <w:r>
         <w:rPr>
           <w:lang w:val="en-US"/>
@@ -2840,7 +2840,7 @@
       <w:r>
         <w:fldChar w:fldCharType="end"/>
       </w:r>
-      <w:bookmarkEnd w:id="6"/>
+      <w:bookmarkEnd w:id="5"/>
       <w:r>
         <w:rPr>
           <w:lang w:val="en-US"/>
@@ -3145,7 +3145,7 @@
           <w:lang w:val="en-US"/>
         </w:rPr>
       </w:pPr>
-      <w:bookmarkStart w:id="7" w:name="_Ref432974268"/>
+      <w:bookmarkStart w:id="6" w:name="_Ref432974268"/>
       <w:r>
         <w:rPr>
           <w:lang w:val="en-US"/>
@@ -3174,7 +3174,7 @@
       <w:r>
         <w:fldChar w:fldCharType="end"/>
       </w:r>
-      <w:bookmarkEnd w:id="7"/>
+      <w:bookmarkEnd w:id="6"/>
       <w:r>
         <w:rPr>
           <w:lang w:val="en-US"/>
@@ -3219,7 +3219,7 @@
           <w:lang w:val="en-US"/>
         </w:rPr>
       </w:pPr>
-      <w:bookmarkStart w:id="8" w:name="_Ref432974270"/>
+      <w:bookmarkStart w:id="7" w:name="_Ref432974270"/>
       <w:r>
         <w:rPr>
           <w:lang w:val="en-US"/>
@@ -3248,7 +3248,7 @@
       <w:r>
         <w:fldChar w:fldCharType="end"/>
       </w:r>
-      <w:bookmarkEnd w:id="8"/>
+      <w:bookmarkEnd w:id="7"/>
       <w:r>
         <w:rPr>
           <w:lang w:val="en-US"/>
@@ -3294,7 +3294,7 @@
           <w:lang w:val="en-US"/>
         </w:rPr>
       </w:pPr>
-      <w:bookmarkStart w:id="9" w:name="_Ref432974265"/>
+      <w:bookmarkStart w:id="8" w:name="_Ref432974265"/>
       <w:r>
         <w:rPr>
           <w:lang w:val="en-US"/>
@@ -3323,7 +3323,7 @@
       <w:r>
         <w:fldChar w:fldCharType="end"/>
       </w:r>
-      <w:bookmarkEnd w:id="9"/>
+      <w:bookmarkEnd w:id="8"/>
       <w:r>
         <w:rPr>
           <w:lang w:val="en-US"/>
@@ -3347,25 +3347,7 @@
         <w:rPr>
           <w:lang w:val="en-US"/>
         </w:rPr>
-        <w:t xml:space="preserve">The code was then tested on the </w:t>
-      </w:r>
-      <w:r>
-        <w:rPr>
-          <w:lang w:val="en-US"/>
-        </w:rPr>
-        <w:t>INSANE</w:t>
-      </w:r>
-      <w:r>
-        <w:rPr>
-          <w:lang w:val="en-US"/>
-        </w:rPr>
-        <w:t xml:space="preserve"> level maze. Results on this maze can be found in</w:t>
-      </w:r>
-      <w:r>
-        <w:rPr>
-          <w:lang w:val="en-US"/>
-        </w:rPr>
-        <w:t xml:space="preserve"> </w:t>
+        <w:t xml:space="preserve">The code was then tested on the INSANE level maze. Results on this maze can be found in </w:t>
       </w:r>
       <w:r>
         <w:rPr>
@@ -3509,49 +3491,7 @@
         <w:rPr>
           <w:lang w:val="en-US"/>
         </w:rPr>
-        <w:t xml:space="preserve">. All </w:t>
-      </w:r>
-      <w:r>
-        <w:rPr>
-          <w:lang w:val="en-US"/>
-        </w:rPr>
-        <w:t>measurements are an average of 5</w:t>
-      </w:r>
-      <w:r>
-        <w:rPr>
-          <w:lang w:val="en-US"/>
-        </w:rPr>
-        <w:t xml:space="preserve"> tests. From these results it was concluded that the following var</w:t>
-      </w:r>
-      <w:r>
-        <w:rPr>
-          <w:lang w:val="en-US"/>
-        </w:rPr>
-        <w:t>iables were considered ‘good’: 2</w:t>
-      </w:r>
-      <w:r>
-        <w:rPr>
-          <w:lang w:val="en-US"/>
-        </w:rPr>
-        <w:t>0 ant</w:t>
-      </w:r>
-      <w:r>
-        <w:rPr>
-          <w:lang w:val="en-US"/>
-        </w:rPr>
-        <w:t>s, 5</w:t>
-      </w:r>
-      <w:r>
-        <w:rPr>
-          <w:lang w:val="en-US"/>
-        </w:rPr>
-        <w:t>00 pheromones pe</w:t>
-      </w:r>
-      <w:r>
-        <w:rPr>
-          <w:lang w:val="en-US"/>
-        </w:rPr>
-        <w:t>r iteration and evaporation 0.05.</w:t>
+        <w:t>. All measurements are an average of 5 tests. From these results it was concluded that the following variables were considered ‘good’: 20 ants, 500 pheromones per iteration and evaporation 0.05.</w:t>
       </w:r>
     </w:p>
     <w:p>
@@ -3585,7 +3525,7 @@
           <w:lang w:val="en-US"/>
         </w:rPr>
       </w:pPr>
-      <w:bookmarkStart w:id="10" w:name="_Ref433030783"/>
+      <w:bookmarkStart w:id="9" w:name="_Ref433030783"/>
       <w:r>
         <w:rPr>
           <w:lang w:val="en-US"/>
@@ -3614,7 +3554,7 @@
       <w:r>
         <w:fldChar w:fldCharType="end"/>
       </w:r>
-      <w:bookmarkEnd w:id="10"/>
+      <w:bookmarkEnd w:id="9"/>
       <w:r>
         <w:rPr>
           <w:lang w:val="en-US"/>
@@ -3654,7 +3594,7 @@
           <w:lang w:val="en-US"/>
         </w:rPr>
       </w:pPr>
-      <w:bookmarkStart w:id="11" w:name="_Ref433030785"/>
+      <w:bookmarkStart w:id="10" w:name="_Ref433030785"/>
       <w:r>
         <w:rPr>
           <w:lang w:val="en-US"/>
@@ -3683,7 +3623,7 @@
       <w:r>
         <w:fldChar w:fldCharType="end"/>
       </w:r>
-      <w:bookmarkEnd w:id="11"/>
+      <w:bookmarkEnd w:id="10"/>
       <w:r>
         <w:rPr>
           <w:lang w:val="en-US"/>
@@ -3722,7 +3662,7 @@
           <w:lang w:val="en-US"/>
         </w:rPr>
       </w:pPr>
-      <w:bookmarkStart w:id="12" w:name="_Ref433030786"/>
+      <w:bookmarkStart w:id="11" w:name="_Ref433030786"/>
       <w:r>
         <w:rPr>
           <w:lang w:val="en-US"/>
@@ -3751,7 +3691,7 @@
       <w:r>
         <w:fldChar w:fldCharType="end"/>
       </w:r>
-      <w:bookmarkEnd w:id="12"/>
+      <w:bookmarkEnd w:id="11"/>
       <w:r>
         <w:rPr>
           <w:lang w:val="en-US"/>
@@ -3831,7 +3771,15 @@
         <w:rPr>
           <w:lang w:val="en-US"/>
         </w:rPr>
-        <w:t xml:space="preserve"> Finally, a higher evaporation </w:t>
+        <w:t xml:space="preserve"> Finally, a higher evapor</w:t>
+      </w:r>
+      <w:bookmarkStart w:id="12" w:name="_GoBack"/>
+      <w:bookmarkEnd w:id="12"/>
+      <w:r>
+        <w:rPr>
+          <w:lang w:val="en-US"/>
+        </w:rPr>
+        <w:t xml:space="preserve">ation </w:t>
       </w:r>
       <w:r>
         <w:rPr>
@@ -4166,14 +4114,12 @@
           <w:lang w:val="en-US"/>
         </w:rPr>
       </w:pPr>
-      <w:proofErr w:type="spellStart"/>
-      <w:r>
-        <w:rPr>
-          <w:lang w:val="en-US"/>
-        </w:rPr>
-        <w:t>Bbb</w:t>
-      </w:r>
-      <w:proofErr w:type="spellEnd"/>
+      <w:r>
+        <w:rPr>
+          <w:lang w:val="en-US"/>
+        </w:rPr>
+        <w:t>A gene will be a number between 1 and 20. Number 19 and 20 are reserved for the starting and ending point, and will always be the first and last gene respectively. Chromosomes are 20 genes long and consist of all numbers between 1 and 20. This ensures that nodes are visited once and only once.</w:t>
+      </w:r>
     </w:p>
     <w:p>
       <w:pPr>
@@ -4190,7 +4136,43 @@
         <w:rPr>
           <w:lang w:val="en-US"/>
         </w:rPr>
-        <w:t>The fitness will be the length of the route. A shorter length means a lower fitness which, in this case, would be a better result.</w:t>
+        <w:t xml:space="preserve">The fitness will be </w:t>
+      </w:r>
+      <w:r>
+        <w:rPr>
+          <w:lang w:val="en-US"/>
+        </w:rPr>
+        <w:t xml:space="preserve">1 divided by </w:t>
+      </w:r>
+      <w:r>
+        <w:rPr>
+          <w:lang w:val="en-US"/>
+        </w:rPr>
+        <w:t xml:space="preserve">the length of the route. A shorter length means a </w:t>
+      </w:r>
+      <w:r>
+        <w:rPr>
+          <w:lang w:val="en-US"/>
+        </w:rPr>
+        <w:t>higher</w:t>
+      </w:r>
+      <w:r>
+        <w:rPr>
+          <w:lang w:val="en-US"/>
+        </w:rPr>
+        <w:t xml:space="preserve"> fitness which</w:t>
+      </w:r>
+      <w:r>
+        <w:rPr>
+          <w:lang w:val="en-US"/>
+        </w:rPr>
+        <w:t xml:space="preserve"> </w:t>
+      </w:r>
+      <w:r>
+        <w:rPr>
+          <w:lang w:val="en-US"/>
+        </w:rPr>
+        <w:t>would be a better result.</w:t>
       </w:r>
     </w:p>
     <w:p>
@@ -4208,7 +4190,19 @@
         <w:rPr>
           <w:lang w:val="en-US"/>
         </w:rPr>
-        <w:t>This algorithm will use a promotional selection to stimulate convergence while also trying to prevent local optima.</w:t>
+        <w:t xml:space="preserve">This algorithm will use a promotional selection to stimulate convergence while also trying to prevent local </w:t>
+      </w:r>
+      <w:r>
+        <w:rPr>
+          <w:lang w:val="en-US"/>
+        </w:rPr>
+        <w:t>minima</w:t>
+      </w:r>
+      <w:r>
+        <w:rPr>
+          <w:lang w:val="en-US"/>
+        </w:rPr>
+        <w:t>.</w:t>
       </w:r>
     </w:p>
     <w:p>
@@ -4222,14 +4216,328 @@
           <w:lang w:val="en-US"/>
         </w:rPr>
       </w:pPr>
-      <w:proofErr w:type="spellStart"/>
-      <w:r>
-        <w:rPr>
-          <w:lang w:val="en-US"/>
-        </w:rPr>
-        <w:t>Bbb</w:t>
-      </w:r>
-      <w:proofErr w:type="spellEnd"/>
+      <w:r>
+        <w:rPr>
+          <w:lang w:val="en-US"/>
+        </w:rPr>
+        <w:t xml:space="preserve">The TSP code will have both cross-over and mutation. Cross-over is relatively complex, because we want the children to still include all nodes. This is accomplished by ‘fixing’ the children, which involves changing values of genes outside of the cross-over area. If there is a duplicate number outside of the cross-over area, this value will change to the value the corresponding value in the cross-over area used to be before the cross-over. </w:t>
+      </w:r>
+      <w:r>
+        <w:rPr>
+          <w:lang w:val="en-US"/>
+        </w:rPr>
+        <w:t>For example:</w:t>
+      </w:r>
+    </w:p>
+    <w:p>
+      <w:pPr>
+        <w:rPr>
+          <w:rFonts w:eastAsiaTheme="minorEastAsia"/>
+          <w:lang w:val="en-US"/>
+        </w:rPr>
+      </w:pPr>
+      <m:oMathPara>
+        <m:oMath>
+          <m:r>
+            <w:rPr>
+              <w:rFonts w:ascii="Cambria Math" w:hAnsi="Cambria Math"/>
+              <w:lang w:val="en-US"/>
+            </w:rPr>
+            <m:t>p1=[1 2 3 4 5 6 7]</m:t>
+          </m:r>
+        </m:oMath>
+      </m:oMathPara>
+    </w:p>
+    <w:p>
+      <w:pPr>
+        <w:rPr>
+          <w:rFonts w:eastAsiaTheme="minorEastAsia"/>
+          <w:lang w:val="en-US"/>
+        </w:rPr>
+      </w:pPr>
+      <m:oMathPara>
+        <m:oMath>
+          <m:r>
+            <w:rPr>
+              <w:rFonts w:ascii="Cambria Math" w:hAnsi="Cambria Math"/>
+              <w:lang w:val="en-US"/>
+            </w:rPr>
+            <m:t>p2=[7 4 1 5 6 3 2]</m:t>
+          </m:r>
+        </m:oMath>
+      </m:oMathPara>
+    </w:p>
+    <w:p>
+      <w:pPr>
+        <w:rPr>
+          <w:rFonts w:eastAsiaTheme="minorEastAsia"/>
+          <w:lang w:val="en-US"/>
+        </w:rPr>
+      </w:pPr>
+      <w:r>
+        <w:rPr>
+          <w:rFonts w:eastAsiaTheme="minorEastAsia"/>
+          <w:lang w:val="en-US"/>
+        </w:rPr>
+        <w:lastRenderedPageBreak/>
+        <w:t>If we cross-over element 4 through 6, we get:</w:t>
+      </w:r>
+    </w:p>
+    <w:p>
+      <w:pPr>
+        <w:rPr>
+          <w:rFonts w:eastAsiaTheme="minorEastAsia"/>
+          <w:lang w:val="en-US"/>
+        </w:rPr>
+      </w:pPr>
+      <m:oMathPara>
+        <m:oMath>
+          <m:r>
+            <w:rPr>
+              <w:rFonts w:ascii="Cambria Math" w:eastAsiaTheme="minorEastAsia" w:hAnsi="Cambria Math"/>
+              <w:lang w:val="en-US"/>
+            </w:rPr>
+            <m:t>c1=</m:t>
+          </m:r>
+          <m:d>
+            <m:dPr>
+              <m:begChr m:val="["/>
+              <m:endChr m:val="]"/>
+              <m:ctrlPr>
+                <w:rPr>
+                  <w:rFonts w:ascii="Cambria Math" w:eastAsiaTheme="minorEastAsia" w:hAnsi="Cambria Math"/>
+                  <w:i/>
+                  <w:lang w:val="en-US"/>
+                </w:rPr>
+              </m:ctrlPr>
+            </m:dPr>
+            <m:e>
+              <m:r>
+                <w:rPr>
+                  <w:rFonts w:ascii="Cambria Math" w:eastAsiaTheme="minorEastAsia" w:hAnsi="Cambria Math"/>
+                  <w:lang w:val="en-US"/>
+                </w:rPr>
+                <m:t>1 2 3 5 6 3 7</m:t>
+              </m:r>
+            </m:e>
+          </m:d>
+        </m:oMath>
+      </m:oMathPara>
+    </w:p>
+    <w:p>
+      <w:pPr>
+        <w:rPr>
+          <w:rFonts w:eastAsiaTheme="minorEastAsia"/>
+          <w:lang w:val="en-US"/>
+        </w:rPr>
+      </w:pPr>
+      <m:oMathPara>
+        <m:oMath>
+          <m:r>
+            <w:rPr>
+              <w:rFonts w:ascii="Cambria Math" w:eastAsiaTheme="minorEastAsia" w:hAnsi="Cambria Math"/>
+              <w:lang w:val="en-US"/>
+            </w:rPr>
+            <m:t>c2=[7 4 1 4 5 6 2]</m:t>
+          </m:r>
+        </m:oMath>
+      </m:oMathPara>
+    </w:p>
+    <w:p>
+      <w:pPr>
+        <w:rPr>
+          <w:rFonts w:eastAsiaTheme="minorEastAsia"/>
+          <w:lang w:val="en-US"/>
+        </w:rPr>
+      </w:pPr>
+      <w:r>
+        <w:rPr>
+          <w:rFonts w:eastAsiaTheme="minorEastAsia"/>
+          <w:lang w:val="en-US"/>
+        </w:rPr>
+        <w:t>Replacing duplicates outside the cross-over area results in the following children:</w:t>
+      </w:r>
+    </w:p>
+    <w:p>
+      <w:pPr>
+        <w:rPr>
+          <w:rFonts w:eastAsiaTheme="minorEastAsia"/>
+          <w:lang w:val="en-US"/>
+        </w:rPr>
+      </w:pPr>
+      <m:oMathPara>
+        <m:oMath>
+          <m:r>
+            <w:rPr>
+              <w:rFonts w:ascii="Cambria Math" w:eastAsiaTheme="minorEastAsia" w:hAnsi="Cambria Math"/>
+              <w:lang w:val="en-US"/>
+            </w:rPr>
+            <m:t>c1=[1 2 6 5 6 3 7]</m:t>
+          </m:r>
+        </m:oMath>
+      </m:oMathPara>
+    </w:p>
+    <w:p>
+      <w:pPr>
+        <w:rPr>
+          <w:rFonts w:eastAsiaTheme="minorEastAsia"/>
+          <w:lang w:val="en-US"/>
+        </w:rPr>
+      </w:pPr>
+      <m:oMathPara>
+        <m:oMath>
+          <m:r>
+            <w:rPr>
+              <w:rFonts w:ascii="Cambria Math" w:eastAsiaTheme="minorEastAsia" w:hAnsi="Cambria Math"/>
+              <w:lang w:val="en-US"/>
+            </w:rPr>
+            <m:t>c2=[7 5 1 4 5 6 2]</m:t>
+          </m:r>
+        </m:oMath>
+      </m:oMathPara>
+    </w:p>
+    <w:p>
+      <w:pPr>
+        <w:rPr>
+          <w:rFonts w:eastAsiaTheme="minorEastAsia"/>
+          <w:lang w:val="en-US"/>
+        </w:rPr>
+      </w:pPr>
+      <w:r>
+        <w:rPr>
+          <w:rFonts w:eastAsiaTheme="minorEastAsia"/>
+          <w:lang w:val="en-US"/>
+        </w:rPr>
+        <w:t>This results in new duplicates, so we do the fix again:</w:t>
+      </w:r>
+    </w:p>
+    <w:p>
+      <w:pPr>
+        <w:rPr>
+          <w:rFonts w:eastAsiaTheme="minorEastAsia"/>
+          <w:lang w:val="en-US"/>
+        </w:rPr>
+      </w:pPr>
+      <m:oMathPara>
+        <m:oMath>
+          <m:r>
+            <w:rPr>
+              <w:rFonts w:ascii="Cambria Math" w:eastAsiaTheme="minorEastAsia" w:hAnsi="Cambria Math"/>
+              <w:lang w:val="en-US"/>
+            </w:rPr>
+            <m:t>c1=[1 2 5 5 6 3 7]</m:t>
+          </m:r>
+        </m:oMath>
+      </m:oMathPara>
+    </w:p>
+    <w:p>
+      <w:pPr>
+        <w:rPr>
+          <w:rFonts w:eastAsiaTheme="minorEastAsia"/>
+          <w:lang w:val="en-US"/>
+        </w:rPr>
+      </w:pPr>
+      <m:oMathPara>
+        <m:oMath>
+          <m:r>
+            <w:rPr>
+              <w:rFonts w:ascii="Cambria Math" w:eastAsiaTheme="minorEastAsia" w:hAnsi="Cambria Math"/>
+              <w:lang w:val="en-US"/>
+            </w:rPr>
+            <m:t>c2=[7 6 1 4 5 6 2]</m:t>
+          </m:r>
+        </m:oMath>
+      </m:oMathPara>
+    </w:p>
+    <w:p>
+      <w:pPr>
+        <w:rPr>
+          <w:rFonts w:eastAsiaTheme="minorEastAsia"/>
+          <w:lang w:val="en-US"/>
+        </w:rPr>
+      </w:pPr>
+      <w:r>
+        <w:rPr>
+          <w:rFonts w:eastAsiaTheme="minorEastAsia"/>
+          <w:lang w:val="en-US"/>
+        </w:rPr>
+        <w:t>And again:</w:t>
+      </w:r>
+    </w:p>
+    <w:p>
+      <w:pPr>
+        <w:rPr>
+          <w:rFonts w:eastAsiaTheme="minorEastAsia"/>
+          <w:lang w:val="en-US"/>
+        </w:rPr>
+      </w:pPr>
+      <m:oMathPara>
+        <m:oMath>
+          <m:r>
+            <w:rPr>
+              <w:rFonts w:ascii="Cambria Math" w:eastAsiaTheme="minorEastAsia" w:hAnsi="Cambria Math"/>
+              <w:lang w:val="en-US"/>
+            </w:rPr>
+            <m:t>c1=[1 2 4 5 6 3 7]</m:t>
+          </m:r>
+        </m:oMath>
+      </m:oMathPara>
+    </w:p>
+    <w:p>
+      <w:pPr>
+        <w:rPr>
+          <w:rFonts w:eastAsiaTheme="minorEastAsia"/>
+          <w:lang w:val="en-US"/>
+        </w:rPr>
+      </w:pPr>
+      <m:oMathPara>
+        <m:oMath>
+          <m:r>
+            <w:rPr>
+              <w:rFonts w:ascii="Cambria Math" w:eastAsiaTheme="minorEastAsia" w:hAnsi="Cambria Math"/>
+              <w:lang w:val="en-US"/>
+            </w:rPr>
+            <m:t>c2=[7 3 1 4 5 6 2]</m:t>
+          </m:r>
+        </m:oMath>
+      </m:oMathPara>
+    </w:p>
+    <w:p>
+      <w:pPr>
+        <w:rPr>
+          <w:rFonts w:eastAsiaTheme="minorEastAsia"/>
+          <w:lang w:val="en-US"/>
+        </w:rPr>
+      </w:pPr>
+      <w:r>
+        <w:rPr>
+          <w:rFonts w:eastAsiaTheme="minorEastAsia"/>
+          <w:lang w:val="en-US"/>
+        </w:rPr>
+        <w:t>Which now includes only one of every number.</w:t>
+      </w:r>
+    </w:p>
+    <w:p>
+      <w:pPr>
+        <w:rPr>
+          <w:rFonts w:eastAsiaTheme="minorEastAsia"/>
+          <w:lang w:val="en-US"/>
+        </w:rPr>
+      </w:pPr>
+      <w:r>
+        <w:rPr>
+          <w:rFonts w:eastAsiaTheme="minorEastAsia"/>
+          <w:lang w:val="en-US"/>
+        </w:rPr>
+        <w:t xml:space="preserve">For mutation, the algorithm simply picks two values at random and then </w:t>
+      </w:r>
+      <w:r>
+        <w:rPr>
+          <w:rFonts w:eastAsiaTheme="minorEastAsia"/>
+          <w:lang w:val="en-US"/>
+        </w:rPr>
+        <w:t>switches these values.</w:t>
+      </w:r>
     </w:p>
     <w:p>
       <w:pPr>
@@ -4239,11 +4547,64 @@
           <w:numId w:val="3"/>
         </w:numPr>
         <w:rPr>
-          <w:lang w:val="en-US"/>
-        </w:rPr>
-      </w:pPr>
-      <w:bookmarkStart w:id="14" w:name="_GoBack"/>
-      <w:bookmarkEnd w:id="14"/>
+          <w:rFonts w:eastAsiaTheme="minorEastAsia"/>
+          <w:lang w:val="en-US"/>
+        </w:rPr>
+      </w:pPr>
+      <w:r>
+        <w:rPr>
+          <w:rFonts w:eastAsiaTheme="minorEastAsia"/>
+          <w:lang w:val="en-US"/>
+        </w:rPr>
+        <w:t>By limiting the chromosome length to 20 and having them include all numbers once and only once ensures us that the route visits each node only once. The cross-over and mutation function also ensure that this criterion is kept (see previous exercise).</w:t>
+      </w:r>
+    </w:p>
+    <w:p>
+      <w:pPr>
+        <w:pStyle w:val="Lijstalinea"/>
+        <w:numPr>
+          <w:ilvl w:val="0"/>
+          <w:numId w:val="3"/>
+        </w:numPr>
+        <w:rPr>
+          <w:rFonts w:eastAsiaTheme="minorEastAsia"/>
+          <w:lang w:val="en-US"/>
+        </w:rPr>
+      </w:pPr>
+      <w:r>
+        <w:rPr>
+          <w:rFonts w:eastAsiaTheme="minorEastAsia"/>
+          <w:lang w:val="en-US"/>
+        </w:rPr>
+        <w:t>Local minima are prevented by including mutation and promotional selection. Cross-over can also have a positive effect on preventing local minima.</w:t>
+      </w:r>
+    </w:p>
+    <w:p>
+      <w:pPr>
+        <w:pStyle w:val="Lijstalinea"/>
+        <w:numPr>
+          <w:ilvl w:val="0"/>
+          <w:numId w:val="3"/>
+        </w:numPr>
+        <w:rPr>
+          <w:rFonts w:eastAsiaTheme="minorEastAsia"/>
+          <w:lang w:val="en-US"/>
+        </w:rPr>
+      </w:pPr>
+      <w:r>
+        <w:rPr>
+          <w:rFonts w:eastAsiaTheme="minorEastAsia"/>
+          <w:lang w:val="en-US"/>
+        </w:rPr>
+        <w:t>Elitism ensures that the best route is always kept in the population, unaltered. It ensures that the solution quality does not decrease from one generation to the next. The code of this group did not implement elitism in the code, because it was thought that it would hinder exploration. A global best, however, is kept in memory to ensure that the best route is always remembered.</w:t>
+      </w:r>
+    </w:p>
+    <w:p>
+      <w:pPr>
+        <w:rPr>
+          <w:lang w:val="en-US"/>
+        </w:rPr>
+      </w:pPr>
     </w:p>
     <w:sectPr>
       <w:pgSz w:w="11906" w:h="16838"/>
@@ -4451,7 +4812,7 @@
         <w:rFonts w:hint="default"/>
       </w:rPr>
     </w:lvl>
-    <w:lvl w:ilvl="1" w:tplc="04130019" w:tentative="1">
+    <w:lvl w:ilvl="1" w:tplc="04130019">
       <w:start w:val="1"/>
       <w:numFmt w:val="lowerLetter"/>
       <w:lvlText w:val="%2."/>
@@ -5434,11 +5795,11 @@
           <c:showBubbleSize val="0"/>
         </c:dLbls>
         <c:gapWidth val="150"/>
-        <c:axId val="178574080"/>
-        <c:axId val="178727168"/>
+        <c:axId val="160540544"/>
+        <c:axId val="160550912"/>
       </c:barChart>
       <c:catAx>
-        <c:axId val="178574080"/>
+        <c:axId val="160540544"/>
         <c:scaling>
           <c:orientation val="minMax"/>
         </c:scaling>
@@ -5470,7 +5831,7 @@
         <c:majorTickMark val="out"/>
         <c:minorTickMark val="none"/>
         <c:tickLblPos val="nextTo"/>
-        <c:crossAx val="178727168"/>
+        <c:crossAx val="160550912"/>
         <c:crosses val="autoZero"/>
         <c:auto val="1"/>
         <c:lblAlgn val="ctr"/>
@@ -5478,7 +5839,7 @@
         <c:noMultiLvlLbl val="0"/>
       </c:catAx>
       <c:valAx>
-        <c:axId val="178727168"/>
+        <c:axId val="160550912"/>
         <c:scaling>
           <c:orientation val="minMax"/>
         </c:scaling>
@@ -5489,7 +5850,7 @@
         <c:majorTickMark val="out"/>
         <c:minorTickMark val="none"/>
         <c:tickLblPos val="nextTo"/>
-        <c:crossAx val="178574080"/>
+        <c:crossAx val="160540544"/>
         <c:crosses val="autoZero"/>
         <c:crossBetween val="between"/>
       </c:valAx>
@@ -5700,11 +6061,11 @@
           <c:showBubbleSize val="0"/>
         </c:dLbls>
         <c:gapWidth val="150"/>
-        <c:axId val="189740544"/>
-        <c:axId val="189742464"/>
+        <c:axId val="176552576"/>
+        <c:axId val="176562944"/>
       </c:barChart>
       <c:catAx>
-        <c:axId val="189740544"/>
+        <c:axId val="176552576"/>
         <c:scaling>
           <c:orientation val="minMax"/>
         </c:scaling>
@@ -5732,7 +6093,7 @@
         <c:majorTickMark val="out"/>
         <c:minorTickMark val="none"/>
         <c:tickLblPos val="nextTo"/>
-        <c:crossAx val="189742464"/>
+        <c:crossAx val="176562944"/>
         <c:crosses val="autoZero"/>
         <c:auto val="1"/>
         <c:lblAlgn val="ctr"/>
@@ -5740,7 +6101,7 @@
         <c:noMultiLvlLbl val="0"/>
       </c:catAx>
       <c:valAx>
-        <c:axId val="189742464"/>
+        <c:axId val="176562944"/>
         <c:scaling>
           <c:orientation val="minMax"/>
         </c:scaling>
@@ -5751,7 +6112,7 @@
         <c:majorTickMark val="out"/>
         <c:minorTickMark val="none"/>
         <c:tickLblPos val="nextTo"/>
-        <c:crossAx val="189740544"/>
+        <c:crossAx val="176552576"/>
         <c:crosses val="autoZero"/>
         <c:crossBetween val="between"/>
       </c:valAx>
@@ -5965,11 +6326,11 @@
           <c:showBubbleSize val="0"/>
         </c:dLbls>
         <c:gapWidth val="150"/>
-        <c:axId val="189752064"/>
-        <c:axId val="189754368"/>
+        <c:axId val="160568448"/>
+        <c:axId val="160570368"/>
       </c:barChart>
       <c:catAx>
-        <c:axId val="189752064"/>
+        <c:axId val="160568448"/>
         <c:scaling>
           <c:orientation val="minMax"/>
         </c:scaling>
@@ -6002,7 +6363,7 @@
         <c:majorTickMark val="out"/>
         <c:minorTickMark val="none"/>
         <c:tickLblPos val="nextTo"/>
-        <c:crossAx val="189754368"/>
+        <c:crossAx val="160570368"/>
         <c:crosses val="autoZero"/>
         <c:auto val="1"/>
         <c:lblAlgn val="ctr"/>
@@ -6010,7 +6371,7 @@
         <c:noMultiLvlLbl val="0"/>
       </c:catAx>
       <c:valAx>
-        <c:axId val="189754368"/>
+        <c:axId val="160570368"/>
         <c:scaling>
           <c:orientation val="minMax"/>
         </c:scaling>
@@ -6021,7 +6382,7 @@
         <c:majorTickMark val="out"/>
         <c:minorTickMark val="none"/>
         <c:tickLblPos val="nextTo"/>
-        <c:crossAx val="189752064"/>
+        <c:crossAx val="160568448"/>
         <c:crosses val="autoZero"/>
         <c:crossBetween val="between"/>
       </c:valAx>
@@ -6217,11 +6578,11 @@
           <c:showBubbleSize val="0"/>
         </c:dLbls>
         <c:gapWidth val="150"/>
-        <c:axId val="189779328"/>
-        <c:axId val="197281664"/>
+        <c:axId val="160760192"/>
+        <c:axId val="160762112"/>
       </c:barChart>
       <c:catAx>
-        <c:axId val="189779328"/>
+        <c:axId val="160760192"/>
         <c:scaling>
           <c:orientation val="minMax"/>
         </c:scaling>
@@ -6254,7 +6615,7 @@
         <c:majorTickMark val="out"/>
         <c:minorTickMark val="none"/>
         <c:tickLblPos val="nextTo"/>
-        <c:crossAx val="197281664"/>
+        <c:crossAx val="160762112"/>
         <c:crosses val="autoZero"/>
         <c:auto val="1"/>
         <c:lblAlgn val="ctr"/>
@@ -6262,7 +6623,7 @@
         <c:noMultiLvlLbl val="0"/>
       </c:catAx>
       <c:valAx>
-        <c:axId val="197281664"/>
+        <c:axId val="160762112"/>
         <c:scaling>
           <c:orientation val="minMax"/>
         </c:scaling>
@@ -6273,7 +6634,7 @@
         <c:majorTickMark val="out"/>
         <c:minorTickMark val="none"/>
         <c:tickLblPos val="nextTo"/>
-        <c:crossAx val="189779328"/>
+        <c:crossAx val="160760192"/>
         <c:crosses val="autoZero"/>
         <c:crossBetween val="between"/>
       </c:valAx>
@@ -6484,11 +6845,11 @@
           <c:showBubbleSize val="0"/>
         </c:dLbls>
         <c:gapWidth val="150"/>
-        <c:axId val="197486080"/>
-        <c:axId val="177803264"/>
+        <c:axId val="160796032"/>
+        <c:axId val="160806400"/>
       </c:barChart>
       <c:catAx>
-        <c:axId val="197486080"/>
+        <c:axId val="160796032"/>
         <c:scaling>
           <c:orientation val="minMax"/>
         </c:scaling>
@@ -6515,7 +6876,7 @@
         <c:majorTickMark val="out"/>
         <c:minorTickMark val="none"/>
         <c:tickLblPos val="nextTo"/>
-        <c:crossAx val="177803264"/>
+        <c:crossAx val="160806400"/>
         <c:crosses val="autoZero"/>
         <c:auto val="1"/>
         <c:lblAlgn val="ctr"/>
@@ -6523,7 +6884,7 @@
         <c:noMultiLvlLbl val="0"/>
       </c:catAx>
       <c:valAx>
-        <c:axId val="177803264"/>
+        <c:axId val="160806400"/>
         <c:scaling>
           <c:orientation val="minMax"/>
         </c:scaling>
@@ -6534,7 +6895,7 @@
         <c:majorTickMark val="out"/>
         <c:minorTickMark val="none"/>
         <c:tickLblPos val="nextTo"/>
-        <c:crossAx val="197486080"/>
+        <c:crossAx val="160796032"/>
         <c:crosses val="autoZero"/>
         <c:crossBetween val="between"/>
       </c:valAx>
@@ -6784,11 +7145,11 @@
           <c:showBubbleSize val="0"/>
         </c:dLbls>
         <c:gapWidth val="150"/>
-        <c:axId val="177923200"/>
-        <c:axId val="177925120"/>
+        <c:axId val="174529152"/>
+        <c:axId val="174539520"/>
       </c:barChart>
       <c:catAx>
-        <c:axId val="177923200"/>
+        <c:axId val="174529152"/>
         <c:scaling>
           <c:orientation val="minMax"/>
         </c:scaling>
@@ -6816,7 +7177,7 @@
         <c:majorTickMark val="out"/>
         <c:minorTickMark val="none"/>
         <c:tickLblPos val="nextTo"/>
-        <c:crossAx val="177925120"/>
+        <c:crossAx val="174539520"/>
         <c:crosses val="autoZero"/>
         <c:auto val="1"/>
         <c:lblAlgn val="ctr"/>
@@ -6824,7 +7185,7 @@
         <c:noMultiLvlLbl val="0"/>
       </c:catAx>
       <c:valAx>
-        <c:axId val="177925120"/>
+        <c:axId val="174539520"/>
         <c:scaling>
           <c:orientation val="minMax"/>
         </c:scaling>
@@ -6835,7 +7196,7 @@
         <c:majorTickMark val="out"/>
         <c:minorTickMark val="none"/>
         <c:tickLblPos val="nextTo"/>
-        <c:crossAx val="177923200"/>
+        <c:crossAx val="174529152"/>
         <c:crosses val="autoZero"/>
         <c:crossBetween val="between"/>
       </c:valAx>
@@ -7031,11 +7392,11 @@
           <c:showBubbleSize val="0"/>
         </c:dLbls>
         <c:gapWidth val="150"/>
-        <c:axId val="178426240"/>
-        <c:axId val="178428160"/>
+        <c:axId val="174565248"/>
+        <c:axId val="174571520"/>
       </c:barChart>
       <c:catAx>
-        <c:axId val="178426240"/>
+        <c:axId val="174565248"/>
         <c:scaling>
           <c:orientation val="minMax"/>
         </c:scaling>
@@ -7063,7 +7424,7 @@
         <c:majorTickMark val="out"/>
         <c:minorTickMark val="none"/>
         <c:tickLblPos val="nextTo"/>
-        <c:crossAx val="178428160"/>
+        <c:crossAx val="174571520"/>
         <c:crosses val="autoZero"/>
         <c:auto val="1"/>
         <c:lblAlgn val="ctr"/>
@@ -7071,7 +7432,7 @@
         <c:noMultiLvlLbl val="0"/>
       </c:catAx>
       <c:valAx>
-        <c:axId val="178428160"/>
+        <c:axId val="174571520"/>
         <c:scaling>
           <c:orientation val="minMax"/>
         </c:scaling>
@@ -7082,7 +7443,7 @@
         <c:majorTickMark val="out"/>
         <c:minorTickMark val="none"/>
         <c:tickLblPos val="nextTo"/>
-        <c:crossAx val="178426240"/>
+        <c:crossAx val="174565248"/>
         <c:crosses val="autoZero"/>
         <c:crossBetween val="between"/>
       </c:valAx>
@@ -7293,11 +7654,11 @@
           <c:showBubbleSize val="0"/>
         </c:dLbls>
         <c:gapWidth val="150"/>
-        <c:axId val="178478464"/>
-        <c:axId val="178513408"/>
+        <c:axId val="176231552"/>
+        <c:axId val="176233472"/>
       </c:barChart>
       <c:catAx>
-        <c:axId val="178478464"/>
+        <c:axId val="176231552"/>
         <c:scaling>
           <c:orientation val="minMax"/>
         </c:scaling>
@@ -7324,7 +7685,7 @@
         <c:majorTickMark val="out"/>
         <c:minorTickMark val="none"/>
         <c:tickLblPos val="nextTo"/>
-        <c:crossAx val="178513408"/>
+        <c:crossAx val="176233472"/>
         <c:crosses val="autoZero"/>
         <c:auto val="1"/>
         <c:lblAlgn val="ctr"/>
@@ -7332,7 +7693,7 @@
         <c:noMultiLvlLbl val="0"/>
       </c:catAx>
       <c:valAx>
-        <c:axId val="178513408"/>
+        <c:axId val="176233472"/>
         <c:scaling>
           <c:orientation val="minMax"/>
         </c:scaling>
@@ -7343,7 +7704,7 @@
         <c:majorTickMark val="out"/>
         <c:minorTickMark val="none"/>
         <c:tickLblPos val="nextTo"/>
-        <c:crossAx val="178478464"/>
+        <c:crossAx val="176231552"/>
         <c:crosses val="autoZero"/>
         <c:crossBetween val="between"/>
       </c:valAx>
@@ -7539,11 +7900,11 @@
           <c:showBubbleSize val="0"/>
         </c:dLbls>
         <c:gapWidth val="150"/>
-        <c:axId val="179010176"/>
-        <c:axId val="188420864"/>
+        <c:axId val="176288128"/>
+        <c:axId val="176290048"/>
       </c:barChart>
       <c:catAx>
-        <c:axId val="179010176"/>
+        <c:axId val="176288128"/>
         <c:scaling>
           <c:orientation val="minMax"/>
         </c:scaling>
@@ -7575,7 +7936,7 @@
         <c:majorTickMark val="out"/>
         <c:minorTickMark val="none"/>
         <c:tickLblPos val="nextTo"/>
-        <c:crossAx val="188420864"/>
+        <c:crossAx val="176290048"/>
         <c:crosses val="autoZero"/>
         <c:auto val="1"/>
         <c:lblAlgn val="ctr"/>
@@ -7583,7 +7944,7 @@
         <c:noMultiLvlLbl val="0"/>
       </c:catAx>
       <c:valAx>
-        <c:axId val="188420864"/>
+        <c:axId val="176290048"/>
         <c:scaling>
           <c:orientation val="minMax"/>
         </c:scaling>
@@ -7594,7 +7955,7 @@
         <c:majorTickMark val="out"/>
         <c:minorTickMark val="none"/>
         <c:tickLblPos val="nextTo"/>
-        <c:crossAx val="179010176"/>
+        <c:crossAx val="176288128"/>
         <c:crosses val="autoZero"/>
         <c:crossBetween val="between"/>
       </c:valAx>
@@ -7790,11 +8151,11 @@
           <c:showBubbleSize val="0"/>
         </c:dLbls>
         <c:gapWidth val="150"/>
-        <c:axId val="188467072"/>
-        <c:axId val="188469248"/>
+        <c:axId val="176500096"/>
+        <c:axId val="176514560"/>
       </c:barChart>
       <c:catAx>
-        <c:axId val="188467072"/>
+        <c:axId val="176500096"/>
         <c:scaling>
           <c:orientation val="minMax"/>
         </c:scaling>
@@ -7827,7 +8188,7 @@
         <c:majorTickMark val="out"/>
         <c:minorTickMark val="none"/>
         <c:tickLblPos val="nextTo"/>
-        <c:crossAx val="188469248"/>
+        <c:crossAx val="176514560"/>
         <c:crosses val="autoZero"/>
         <c:auto val="1"/>
         <c:lblAlgn val="ctr"/>
@@ -7835,7 +8196,7 @@
         <c:noMultiLvlLbl val="0"/>
       </c:catAx>
       <c:valAx>
-        <c:axId val="188469248"/>
+        <c:axId val="176514560"/>
         <c:scaling>
           <c:orientation val="minMax"/>
         </c:scaling>
@@ -7846,7 +8207,7 @@
         <c:majorTickMark val="out"/>
         <c:minorTickMark val="none"/>
         <c:tickLblPos val="nextTo"/>
-        <c:crossAx val="188467072"/>
+        <c:crossAx val="176500096"/>
         <c:crosses val="autoZero"/>
         <c:crossBetween val="between"/>
       </c:valAx>
@@ -8155,7 +8516,7 @@
 </file>
 
 <file path=customXml/itemProps1.xml><?xml version="1.0" encoding="utf-8"?>
-<ds:datastoreItem xmlns:ds="http://schemas.openxmlformats.org/officeDocument/2006/customXml" ds:itemID="{3A596C83-2009-418B-91B6-44B8D104A400}">
+<ds:datastoreItem xmlns:ds="http://schemas.openxmlformats.org/officeDocument/2006/customXml" ds:itemID="{ADEA5DEB-0334-4402-9D9A-C6FFB26AED09}">
   <ds:schemaRefs>
     <ds:schemaRef ds:uri="http://schemas.openxmlformats.org/officeDocument/2006/bibliography"/>
   </ds:schemaRefs>

</xml_diff>